<commit_message>
update 16 01 2026
</commit_message>
<xml_diff>
--- a/AI/prompty_do_ai.docx
+++ b/AI/prompty_do_ai.docx
@@ -3,28 +3,1549 @@
 <w:document xmlns:wpc="http://schemas.microsoft.com/office/word/2010/wordprocessingCanvas" xmlns:cx="http://schemas.microsoft.com/office/drawing/2014/chartex" xmlns:cx1="http://schemas.microsoft.com/office/drawing/2015/9/8/chartex" xmlns:cx2="http://schemas.microsoft.com/office/drawing/2015/10/21/chartex" xmlns:cx3="http://schemas.microsoft.com/office/drawing/2016/5/9/chartex" xmlns:cx4="http://schemas.microsoft.com/office/drawing/2016/5/10/chartex" xmlns:cx5="http://schemas.microsoft.com/office/drawing/2016/5/11/chartex" xmlns:cx6="http://schemas.microsoft.com/office/drawing/2016/5/12/chartex" xmlns:cx7="http://schemas.microsoft.com/office/drawing/2016/5/13/chartex" xmlns:cx8="http://schemas.microsoft.com/office/drawing/2016/5/14/chartex" xmlns:mc="http://schemas.openxmlformats.org/markup-compatibility/2006" xmlns:aink="http://schemas.microsoft.com/office/drawing/2016/ink" xmlns:am3d="http://schemas.microsoft.com/office/drawing/2017/model3d" xmlns:o="urn:schemas-microsoft-com:office:office" xmlns:oel="http://schemas.microsoft.com/office/2019/extlst" xmlns:r="http://schemas.openxmlformats.org/officeDocument/2006/relationships" xmlns:m="http://schemas.openxmlformats.org/officeDocument/2006/math" xmlns:v="urn:schemas-microsoft-com:vml" xmlns:wp14="http://schemas.microsoft.com/office/word/2010/wordprocessingDrawing" xmlns:wp="http://schemas.openxmlformats.org/drawingml/2006/wordprocessingDrawing" xmlns:w10="urn:schemas-microsoft-com:office:word" xmlns:w="http://schemas.openxmlformats.org/wordprocessingml/2006/main" xmlns:w14="http://schemas.microsoft.com/office/word/2010/wordml" xmlns:w15="http://schemas.microsoft.com/office/word/2012/wordml" xmlns:w16cex="http://schemas.microsoft.com/office/word/2018/wordml/cex" xmlns:w16cid="http://schemas.microsoft.com/office/word/2016/wordml/cid" xmlns:w16="http://schemas.microsoft.com/office/word/2018/wordml" xmlns:w16du="http://schemas.microsoft.com/office/word/2023/wordml/word16du" xmlns:w16sdtdh="http://schemas.microsoft.com/office/word/2020/wordml/sdtdatahash" xmlns:w16sdtfl="http://schemas.microsoft.com/office/word/2024/wordml/sdtformatlock" xmlns:w16se="http://schemas.microsoft.com/office/word/2015/wordml/symex" xmlns:wpg="http://schemas.microsoft.com/office/word/2010/wordprocessingGroup" xmlns:wpi="http://schemas.microsoft.com/office/word/2010/wordprocessingInk" xmlns:wne="http://schemas.microsoft.com/office/word/2006/wordml" xmlns:wps="http://schemas.microsoft.com/office/word/2010/wordprocessingShape" mc:Ignorable="w14 w15 w16se w16cid w16 w16cex w16sdtdh w16sdtfl w16du wp14">
   <w:body>
     <w:p>
-      <w:r>
-        <w:t xml:space="preserve">prowadzę badania nad oprawami zewnętrznymi (latarnie drogowe). Za pomocą programu </w:t>
-      </w:r>
-      <w:proofErr w:type="spellStart"/>
-      <w:r>
-        <w:t>relux</w:t>
-      </w:r>
-      <w:proofErr w:type="spellEnd"/>
-      <w:r>
-        <w:t xml:space="preserve"> zamodelowałem projekt ulicy (ulic o </w:t>
-      </w:r>
-      <w:proofErr w:type="spellStart"/>
-      <w:r>
-        <w:t>róznej</w:t>
-      </w:r>
-      <w:proofErr w:type="spellEnd"/>
-      <w:r>
-        <w:t xml:space="preserve"> szerokości) na której umieściłem oprawy 6 producentów: </w:t>
-      </w:r>
-      <w:proofErr w:type="spellStart"/>
-      <w:r>
-        <w:t>Signify</w:t>
+      <w:pPr>
+        <w:pStyle w:val="Bezodstpw"/>
+      </w:pPr>
+      <w:r>
+        <w:rPr>
+          <w:b/>
+          <w:bCs/>
+        </w:rPr>
+        <w:t xml:space="preserve">Moim zadaniem jest racjonalizacja </w:t>
+      </w:r>
+      <w:r>
+        <w:rPr>
+          <w:b/>
+          <w:bCs/>
+        </w:rPr>
+        <w:t xml:space="preserve">efektywności energetycznej dla drogi jednojezdniowej. </w:t>
+      </w:r>
+      <w:r>
+        <w:rPr>
+          <w:b/>
+          <w:bCs/>
+        </w:rPr>
+        <w:br/>
+      </w:r>
+      <w:r>
+        <w:br/>
+      </w:r>
+      <w:r>
+        <w:br/>
+      </w:r>
+      <w:r>
+        <w:rPr>
+          <w:b/>
+          <w:bCs/>
+        </w:rPr>
+        <w:t>Obliczyłem warianty w RELUX dla opraw oświetleniowych zewnętrznych dla 2400 opraw, dla trzech konfiguracji rozstawienia opraw oświetleniowych.</w:t>
+      </w:r>
+      <w:r>
+        <w:t xml:space="preserve"> </w:t>
+      </w:r>
+      <w:r>
+        <w:br/>
+        <w:t>a) jednostronne (2lanes_SGL, 3lanes_SGL)</w:t>
+      </w:r>
+      <w:r>
+        <w:br/>
+        <w:t>b) naprzeciwległe (2lanes_OPP, 3lanes_OPP)</w:t>
+      </w:r>
+    </w:p>
+    <w:p>
+      <w:pPr>
+        <w:pStyle w:val="Bezodstpw"/>
+      </w:pPr>
+      <w:r>
+        <w:t>c) naprzemianległe (2lanes_STG, 3lanes_STG)</w:t>
+      </w:r>
+    </w:p>
+    <w:p>
+      <w:pPr>
+        <w:pStyle w:val="Bezodstpw"/>
+      </w:pPr>
+      <w:r>
+        <w:br/>
+      </w:r>
+      <w:r>
+        <w:rPr>
+          <w:b/>
+          <w:bCs/>
+        </w:rPr>
+        <w:t>W sumie otrzymałem 6 plików .</w:t>
+      </w:r>
+      <w:proofErr w:type="spellStart"/>
+      <w:r>
+        <w:rPr>
+          <w:b/>
+          <w:bCs/>
+        </w:rPr>
+        <w:t>csv</w:t>
+      </w:r>
+      <w:proofErr w:type="spellEnd"/>
+      <w:r>
+        <w:rPr>
+          <w:b/>
+          <w:bCs/>
+        </w:rPr>
+        <w:t>. których struktura (kolumny) wygląda następująco:</w:t>
+      </w:r>
+      <w:r>
+        <w:br/>
+      </w:r>
+      <w:r>
+        <w:br/>
+      </w:r>
+      <w:r>
+        <w:t>No.;</w:t>
+      </w:r>
+      <w:proofErr w:type="spellStart"/>
+      <w:r>
+        <w:t>Thread;Street;Ldc</w:t>
+      </w:r>
+      <w:proofErr w:type="spellEnd"/>
+      <w:r>
+        <w:t xml:space="preserve"> </w:t>
+      </w:r>
+      <w:proofErr w:type="spellStart"/>
+      <w:r>
+        <w:t>type;Ldc</w:t>
+      </w:r>
+      <w:proofErr w:type="spellEnd"/>
+      <w:r>
+        <w:t xml:space="preserve"> </w:t>
+      </w:r>
+      <w:proofErr w:type="spellStart"/>
+      <w:r>
+        <w:t>name;Lamp</w:t>
+      </w:r>
+      <w:proofErr w:type="spellEnd"/>
+      <w:r>
+        <w:t xml:space="preserve"> </w:t>
+      </w:r>
+      <w:proofErr w:type="spellStart"/>
+      <w:r>
+        <w:t>info;Total</w:t>
+      </w:r>
+      <w:proofErr w:type="spellEnd"/>
+      <w:r>
+        <w:t xml:space="preserve"> </w:t>
+      </w:r>
+      <w:proofErr w:type="spellStart"/>
+      <w:r>
+        <w:t>flux</w:t>
+      </w:r>
+      <w:proofErr w:type="spellEnd"/>
+      <w:r>
+        <w:t xml:space="preserve"> [lm];Total </w:t>
+      </w:r>
+      <w:proofErr w:type="spellStart"/>
+      <w:r>
+        <w:t>power</w:t>
+      </w:r>
+      <w:proofErr w:type="spellEnd"/>
+      <w:r>
+        <w:t xml:space="preserve"> [W];Power/km [W/km];</w:t>
+      </w:r>
+      <w:proofErr w:type="spellStart"/>
+      <w:r>
+        <w:t>Dim</w:t>
+      </w:r>
+      <w:proofErr w:type="spellEnd"/>
+      <w:r>
+        <w:t xml:space="preserve">. </w:t>
+      </w:r>
+      <w:proofErr w:type="spellStart"/>
+      <w:r>
+        <w:t>Faktor;Road</w:t>
+      </w:r>
+      <w:proofErr w:type="spellEnd"/>
+      <w:r>
+        <w:t xml:space="preserve"> W[m];</w:t>
+      </w:r>
+      <w:proofErr w:type="spellStart"/>
+      <w:r>
+        <w:t>Lum</w:t>
+      </w:r>
+      <w:proofErr w:type="spellEnd"/>
+      <w:r>
+        <w:t xml:space="preserve"> </w:t>
+      </w:r>
+      <w:proofErr w:type="spellStart"/>
+      <w:r>
+        <w:t>pos</w:t>
+      </w:r>
+      <w:proofErr w:type="spellEnd"/>
+      <w:r>
+        <w:t xml:space="preserve"> y [m];</w:t>
+      </w:r>
+      <w:proofErr w:type="spellStart"/>
+      <w:r>
+        <w:t>Lph</w:t>
+      </w:r>
+      <w:proofErr w:type="spellEnd"/>
+      <w:r>
+        <w:t xml:space="preserve"> [m];Delta [m];</w:t>
+      </w:r>
+      <w:proofErr w:type="spellStart"/>
+      <w:r>
+        <w:t>Tilt</w:t>
+      </w:r>
+      <w:proofErr w:type="spellEnd"/>
+      <w:r>
+        <w:t xml:space="preserve"> [°];|;</w:t>
+      </w:r>
+      <w:proofErr w:type="spellStart"/>
+      <w:r>
+        <w:t>Lav</w:t>
+      </w:r>
+      <w:proofErr w:type="spellEnd"/>
+      <w:r>
+        <w:t xml:space="preserve"> [cd/m2];</w:t>
+      </w:r>
+      <w:proofErr w:type="spellStart"/>
+      <w:r>
+        <w:t>Lmin</w:t>
+      </w:r>
+      <w:proofErr w:type="spellEnd"/>
+      <w:r>
+        <w:t xml:space="preserve"> [cd/m2];</w:t>
+      </w:r>
+      <w:proofErr w:type="spellStart"/>
+      <w:r>
+        <w:t>Lmax</w:t>
+      </w:r>
+      <w:proofErr w:type="spellEnd"/>
+      <w:r>
+        <w:t xml:space="preserve"> [cd/m2];</w:t>
+      </w:r>
+      <w:proofErr w:type="spellStart"/>
+      <w:r>
+        <w:t>Uo</w:t>
+      </w:r>
+      <w:proofErr w:type="spellEnd"/>
+      <w:r>
+        <w:t xml:space="preserve"> (L);</w:t>
+      </w:r>
+      <w:proofErr w:type="spellStart"/>
+      <w:r>
+        <w:t>Uow</w:t>
+      </w:r>
+      <w:proofErr w:type="spellEnd"/>
+      <w:r>
+        <w:t xml:space="preserve"> (L);</w:t>
+      </w:r>
+      <w:proofErr w:type="spellStart"/>
+      <w:r>
+        <w:t>Ul;TI</w:t>
+      </w:r>
+      <w:proofErr w:type="spellEnd"/>
+      <w:r>
+        <w:t xml:space="preserve"> [%];</w:t>
+      </w:r>
+      <w:proofErr w:type="spellStart"/>
+      <w:r>
+        <w:t>Rei;class;valid</w:t>
+      </w:r>
+      <w:proofErr w:type="spellEnd"/>
+      <w:r>
+        <w:t>;|.1;Em [lx];Emin [lx];</w:t>
+      </w:r>
+      <w:proofErr w:type="spellStart"/>
+      <w:r>
+        <w:t>Uo</w:t>
+      </w:r>
+      <w:proofErr w:type="spellEnd"/>
+      <w:r>
+        <w:t xml:space="preserve"> (E);class.1;valid.1;Unnamed: 32</w:t>
+      </w:r>
+      <w:r>
+        <w:br/>
+      </w:r>
+      <w:r>
+        <w:br/>
+      </w:r>
+      <w:r>
+        <w:br/>
+      </w:r>
+    </w:p>
+    <w:p>
+      <w:pPr>
+        <w:pStyle w:val="Bezodstpw"/>
+        <w:rPr>
+          <w:b/>
+          <w:bCs/>
+        </w:rPr>
+      </w:pPr>
+      <w:r>
+        <w:rPr>
+          <w:b/>
+          <w:bCs/>
+        </w:rPr>
+        <w:t>Obliczenia zostały wykonane w oparciu o tabelę poniżej</w:t>
+      </w:r>
+      <w:r>
+        <w:rPr>
+          <w:b/>
+          <w:bCs/>
+        </w:rPr>
+        <w:t>:</w:t>
+      </w:r>
+    </w:p>
+    <w:p>
+      <w:pPr>
+        <w:pStyle w:val="Bezodstpw"/>
+      </w:pPr>
+    </w:p>
+    <w:p>
+      <w:pPr>
+        <w:pStyle w:val="Bezodstpw"/>
+      </w:pPr>
+      <w:r>
+        <w:t xml:space="preserve">Liczba </w:t>
+      </w:r>
+      <w:proofErr w:type="spellStart"/>
+      <w:r>
+        <w:t>pasów;Szerokość</w:t>
+      </w:r>
+      <w:proofErr w:type="spellEnd"/>
+      <w:r>
+        <w:t xml:space="preserve"> drogi [m];Moduł - Zakres [m];Moduł - Krok [m];Wys. montażu - Zakres [m];Wys. montażu - Krok [m];Nawis - Zakres [m];Nawis - Krok [m];Pochylenie oprawy [°]</w:t>
+      </w:r>
+    </w:p>
+    <w:p>
+      <w:pPr>
+        <w:pStyle w:val="Bezodstpw"/>
+      </w:pPr>
+      <w:r>
+        <w:t>2 pasy;4;40 – 50;0,5;5,0 – 10,0;0,5;0,0 – 1,0;0,5;0</w:t>
+      </w:r>
+    </w:p>
+    <w:p>
+      <w:pPr>
+        <w:pStyle w:val="Bezodstpw"/>
+      </w:pPr>
+      <w:r>
+        <w:t>2 pasy;5;40 – 50;0,5;5,0 – 10,0;0,5;0,0 – 1,0;0,5;0</w:t>
+      </w:r>
+    </w:p>
+    <w:p>
+      <w:pPr>
+        <w:pStyle w:val="Bezodstpw"/>
+      </w:pPr>
+      <w:r>
+        <w:t>2 pasy;6;40 – 50;0,5;6,0 – 10,0;0,5;0,0 – 2,0;0,5;0</w:t>
+      </w:r>
+    </w:p>
+    <w:p>
+      <w:pPr>
+        <w:pStyle w:val="Bezodstpw"/>
+      </w:pPr>
+      <w:r>
+        <w:t>2 pasy;7;40 – 50;0,5;6,0 – 10,0;0,5;0,0 – 2,0;0,5;0</w:t>
+      </w:r>
+    </w:p>
+    <w:p>
+      <w:pPr>
+        <w:pStyle w:val="Bezodstpw"/>
+      </w:pPr>
+      <w:r>
+        <w:t>3 pasy;7,5;40 – 50;0,5;6,0 – 10,0;0,5;0,0 – 2,0;0,5;0</w:t>
+      </w:r>
+    </w:p>
+    <w:p>
+      <w:pPr>
+        <w:pStyle w:val="Bezodstpw"/>
+      </w:pPr>
+      <w:r>
+        <w:t>3 pasy;9;40 – 50;0,5;8,0 – 12,0;0,5;0,0 – 2,0;0,5;0</w:t>
+      </w:r>
+    </w:p>
+    <w:p>
+      <w:pPr>
+        <w:pStyle w:val="Bezodstpw"/>
+      </w:pPr>
+      <w:r>
+        <w:t>3 pasy;10,5;40 – 50;0,5;9,0 – 14,0;0,5;0,0 – 2,0;0,5;0</w:t>
+      </w:r>
+    </w:p>
+    <w:p>
+      <w:pPr>
+        <w:pStyle w:val="Bezodstpw"/>
+      </w:pPr>
+      <w:r>
+        <w:t>3 pasy;11,25;40 – 50;0,5;9,0 – 14,0;0,5;0,0 – 2,0;0,5;0</w:t>
+      </w:r>
+    </w:p>
+    <w:p>
+      <w:pPr>
+        <w:pStyle w:val="Bezodstpw"/>
+      </w:pPr>
+      <w:r>
+        <w:t>3 pasy;12;40 – 50;0,5;9,0 – 14,0;0,5;0,0 – 2,0;0,5;0</w:t>
+      </w:r>
+    </w:p>
+    <w:p>
+      <w:pPr>
+        <w:pStyle w:val="Bezodstpw"/>
+      </w:pPr>
+      <w:r>
+        <w:br/>
+      </w:r>
+    </w:p>
+    <w:p>
+      <w:pPr>
+        <w:pStyle w:val="Bezodstpw"/>
+        <w:rPr>
+          <w:b/>
+          <w:bCs/>
+        </w:rPr>
+      </w:pPr>
+      <w:r>
+        <w:rPr>
+          <w:b/>
+          <w:bCs/>
+        </w:rPr>
+        <w:t xml:space="preserve">W sumie </w:t>
+      </w:r>
+      <w:r>
+        <w:rPr>
+          <w:b/>
+          <w:bCs/>
+        </w:rPr>
+        <w:t>otrzymałem w sumie</w:t>
+      </w:r>
+      <w:r>
+        <w:rPr>
+          <w:b/>
+          <w:bCs/>
+        </w:rPr>
+        <w:t xml:space="preserve"> </w:t>
+      </w:r>
+      <w:r>
+        <w:rPr>
+          <w:b/>
+          <w:bCs/>
+        </w:rPr>
+        <w:t>(jak dobrze liczę)</w:t>
+      </w:r>
+      <w:r>
+        <w:rPr>
+          <w:b/>
+          <w:bCs/>
+        </w:rPr>
+        <w:t xml:space="preserve"> około 218 000 000 mln</w:t>
+      </w:r>
+      <w:r>
+        <w:rPr>
+          <w:b/>
+          <w:bCs/>
+        </w:rPr>
+        <w:t xml:space="preserve"> wierszy w 6 plikach .</w:t>
+      </w:r>
+      <w:proofErr w:type="spellStart"/>
+      <w:r>
+        <w:rPr>
+          <w:b/>
+          <w:bCs/>
+        </w:rPr>
+        <w:t>csv</w:t>
+      </w:r>
+      <w:proofErr w:type="spellEnd"/>
+      <w:r>
+        <w:rPr>
+          <w:b/>
+          <w:bCs/>
+        </w:rPr>
+        <w:t xml:space="preserve">. </w:t>
+      </w:r>
+      <w:proofErr w:type="spellStart"/>
+      <w:r>
+        <w:rPr>
+          <w:b/>
+          <w:bCs/>
+        </w:rPr>
+        <w:t>Relux</w:t>
+      </w:r>
+      <w:proofErr w:type="spellEnd"/>
+      <w:r>
+        <w:rPr>
+          <w:b/>
+          <w:bCs/>
+        </w:rPr>
+        <w:t xml:space="preserve"> wygenerował plik</w:t>
+      </w:r>
+      <w:r>
+        <w:rPr>
+          <w:b/>
+          <w:bCs/>
+        </w:rPr>
+        <w:t>i</w:t>
+      </w:r>
+      <w:r>
+        <w:rPr>
+          <w:b/>
+          <w:bCs/>
+        </w:rPr>
+        <w:t xml:space="preserve"> .</w:t>
+      </w:r>
+      <w:proofErr w:type="spellStart"/>
+      <w:r>
+        <w:rPr>
+          <w:b/>
+          <w:bCs/>
+        </w:rPr>
+        <w:t>csv</w:t>
+      </w:r>
+      <w:proofErr w:type="spellEnd"/>
+      <w:r>
+        <w:rPr>
+          <w:b/>
+          <w:bCs/>
+        </w:rPr>
+        <w:t xml:space="preserve"> o kolumnach rozdzielonych średnikiem:</w:t>
+      </w:r>
+      <w:r>
+        <w:rPr>
+          <w:b/>
+          <w:bCs/>
+        </w:rPr>
+        <w:br/>
+      </w:r>
+    </w:p>
+    <w:p>
+      <w:pPr>
+        <w:pStyle w:val="Bezodstpw"/>
+        <w:rPr>
+          <w:lang w:val="en-US"/>
+        </w:rPr>
+      </w:pPr>
+      <w:r>
+        <w:rPr>
+          <w:lang w:val="en-US"/>
+        </w:rPr>
+        <w:t>No.;</w:t>
+      </w:r>
+      <w:proofErr w:type="spellStart"/>
+      <w:r>
+        <w:rPr>
+          <w:lang w:val="en-US"/>
+        </w:rPr>
+        <w:t>Thread;Street;Ldc</w:t>
+      </w:r>
+      <w:proofErr w:type="spellEnd"/>
+      <w:r>
+        <w:rPr>
+          <w:lang w:val="en-US"/>
+        </w:rPr>
+        <w:t xml:space="preserve"> </w:t>
+      </w:r>
+      <w:proofErr w:type="spellStart"/>
+      <w:r>
+        <w:rPr>
+          <w:lang w:val="en-US"/>
+        </w:rPr>
+        <w:t>type;Ldc</w:t>
+      </w:r>
+      <w:proofErr w:type="spellEnd"/>
+      <w:r>
+        <w:rPr>
+          <w:lang w:val="en-US"/>
+        </w:rPr>
+        <w:t xml:space="preserve"> </w:t>
+      </w:r>
+      <w:proofErr w:type="spellStart"/>
+      <w:r>
+        <w:rPr>
+          <w:lang w:val="en-US"/>
+        </w:rPr>
+        <w:t>name;Lamp</w:t>
+      </w:r>
+      <w:proofErr w:type="spellEnd"/>
+      <w:r>
+        <w:rPr>
+          <w:lang w:val="en-US"/>
+        </w:rPr>
+        <w:t xml:space="preserve"> </w:t>
+      </w:r>
+      <w:proofErr w:type="spellStart"/>
+      <w:r>
+        <w:rPr>
+          <w:lang w:val="en-US"/>
+        </w:rPr>
+        <w:t>info;Total</w:t>
+      </w:r>
+      <w:proofErr w:type="spellEnd"/>
+      <w:r>
+        <w:rPr>
+          <w:lang w:val="en-US"/>
+        </w:rPr>
+        <w:t xml:space="preserve"> flux [</w:t>
+      </w:r>
+      <w:proofErr w:type="spellStart"/>
+      <w:r>
+        <w:rPr>
+          <w:lang w:val="en-US"/>
+        </w:rPr>
+        <w:t>lm</w:t>
+      </w:r>
+      <w:proofErr w:type="spellEnd"/>
+      <w:r>
+        <w:rPr>
+          <w:lang w:val="en-US"/>
+        </w:rPr>
+        <w:t xml:space="preserve">];Total power [W];Power/km [W/km];Dim. </w:t>
+      </w:r>
+      <w:proofErr w:type="spellStart"/>
+      <w:r>
+        <w:rPr>
+          <w:lang w:val="en-US"/>
+        </w:rPr>
+        <w:t>Faktor;Road</w:t>
+      </w:r>
+      <w:proofErr w:type="spellEnd"/>
+      <w:r>
+        <w:rPr>
+          <w:lang w:val="en-US"/>
+        </w:rPr>
+        <w:t xml:space="preserve"> W[m];Lum pos y [m];</w:t>
+      </w:r>
+      <w:proofErr w:type="spellStart"/>
+      <w:r>
+        <w:rPr>
+          <w:lang w:val="en-US"/>
+        </w:rPr>
+        <w:t>Lph</w:t>
+      </w:r>
+      <w:proofErr w:type="spellEnd"/>
+      <w:r>
+        <w:rPr>
+          <w:lang w:val="en-US"/>
+        </w:rPr>
+        <w:t xml:space="preserve"> [m];Delta [m];Tilt [°];|;Lav [cd/m2];</w:t>
+      </w:r>
+      <w:proofErr w:type="spellStart"/>
+      <w:r>
+        <w:rPr>
+          <w:lang w:val="en-US"/>
+        </w:rPr>
+        <w:t>Lmin</w:t>
+      </w:r>
+      <w:proofErr w:type="spellEnd"/>
+      <w:r>
+        <w:rPr>
+          <w:lang w:val="en-US"/>
+        </w:rPr>
+        <w:t xml:space="preserve"> [cd/m2];</w:t>
+      </w:r>
+      <w:proofErr w:type="spellStart"/>
+      <w:r>
+        <w:rPr>
+          <w:lang w:val="en-US"/>
+        </w:rPr>
+        <w:t>Lmax</w:t>
+      </w:r>
+      <w:proofErr w:type="spellEnd"/>
+      <w:r>
+        <w:rPr>
+          <w:lang w:val="en-US"/>
+        </w:rPr>
+        <w:t xml:space="preserve"> [cd/m2];</w:t>
+      </w:r>
+      <w:proofErr w:type="spellStart"/>
+      <w:r>
+        <w:rPr>
+          <w:lang w:val="en-US"/>
+        </w:rPr>
+        <w:t>Uo</w:t>
+      </w:r>
+      <w:proofErr w:type="spellEnd"/>
+      <w:r>
+        <w:rPr>
+          <w:lang w:val="en-US"/>
+        </w:rPr>
+        <w:t xml:space="preserve"> (L);</w:t>
+      </w:r>
+      <w:proofErr w:type="spellStart"/>
+      <w:r>
+        <w:rPr>
+          <w:lang w:val="en-US"/>
+        </w:rPr>
+        <w:t>Uow</w:t>
+      </w:r>
+      <w:proofErr w:type="spellEnd"/>
+      <w:r>
+        <w:rPr>
+          <w:lang w:val="en-US"/>
+        </w:rPr>
+        <w:t xml:space="preserve"> (L);</w:t>
+      </w:r>
+      <w:proofErr w:type="spellStart"/>
+      <w:r>
+        <w:rPr>
+          <w:lang w:val="en-US"/>
+        </w:rPr>
+        <w:t>Ul;TI</w:t>
+      </w:r>
+      <w:proofErr w:type="spellEnd"/>
+      <w:r>
+        <w:rPr>
+          <w:lang w:val="en-US"/>
+        </w:rPr>
+        <w:t xml:space="preserve"> [%];</w:t>
+      </w:r>
+      <w:proofErr w:type="spellStart"/>
+      <w:r>
+        <w:rPr>
+          <w:lang w:val="en-US"/>
+        </w:rPr>
+        <w:t>Rei;class;valid</w:t>
+      </w:r>
+      <w:proofErr w:type="spellEnd"/>
+      <w:r>
+        <w:rPr>
+          <w:lang w:val="en-US"/>
+        </w:rPr>
+        <w:t>;|.1;Em [lx];Emin [lx];</w:t>
+      </w:r>
+      <w:proofErr w:type="spellStart"/>
+      <w:r>
+        <w:rPr>
+          <w:lang w:val="en-US"/>
+        </w:rPr>
+        <w:t>Uo</w:t>
+      </w:r>
+      <w:proofErr w:type="spellEnd"/>
+      <w:r>
+        <w:rPr>
+          <w:lang w:val="en-US"/>
+        </w:rPr>
+        <w:t xml:space="preserve"> (E);class.1;valid.1;Unnamed: 32</w:t>
+      </w:r>
+    </w:p>
+    <w:p>
+      <w:pPr>
+        <w:pStyle w:val="Bezodstpw"/>
+        <w:rPr>
+          <w:lang w:val="en-US"/>
+        </w:rPr>
+      </w:pPr>
+      <w:r>
+        <w:rPr>
+          <w:lang w:val="en-US"/>
+        </w:rPr>
+        <w:br/>
+      </w:r>
+      <w:proofErr w:type="spellStart"/>
+      <w:r>
+        <w:rPr>
+          <w:b/>
+          <w:bCs/>
+          <w:lang w:val="en-US"/>
+        </w:rPr>
+        <w:t>Interesują</w:t>
+      </w:r>
+      <w:proofErr w:type="spellEnd"/>
+      <w:r>
+        <w:rPr>
+          <w:b/>
+          <w:bCs/>
+          <w:lang w:val="en-US"/>
+        </w:rPr>
+        <w:t xml:space="preserve"> </w:t>
+      </w:r>
+      <w:proofErr w:type="spellStart"/>
+      <w:r>
+        <w:rPr>
+          <w:b/>
+          <w:bCs/>
+          <w:lang w:val="en-US"/>
+        </w:rPr>
+        <w:t>mnie</w:t>
+      </w:r>
+      <w:proofErr w:type="spellEnd"/>
+      <w:r>
+        <w:rPr>
+          <w:b/>
+          <w:bCs/>
+          <w:lang w:val="en-US"/>
+        </w:rPr>
+        <w:t xml:space="preserve"> </w:t>
+      </w:r>
+      <w:proofErr w:type="spellStart"/>
+      <w:r>
+        <w:rPr>
+          <w:b/>
+          <w:bCs/>
+          <w:lang w:val="en-US"/>
+        </w:rPr>
+        <w:t>jednak</w:t>
+      </w:r>
+      <w:proofErr w:type="spellEnd"/>
+      <w:r>
+        <w:rPr>
+          <w:b/>
+          <w:bCs/>
+          <w:lang w:val="en-US"/>
+        </w:rPr>
+        <w:t xml:space="preserve"> </w:t>
+      </w:r>
+      <w:proofErr w:type="spellStart"/>
+      <w:r>
+        <w:rPr>
+          <w:b/>
+          <w:bCs/>
+          <w:lang w:val="en-US"/>
+        </w:rPr>
+        <w:t>tylko</w:t>
+      </w:r>
+      <w:proofErr w:type="spellEnd"/>
+      <w:r>
+        <w:rPr>
+          <w:b/>
+          <w:bCs/>
+          <w:lang w:val="en-US"/>
+        </w:rPr>
+        <w:t xml:space="preserve"> </w:t>
+      </w:r>
+      <w:proofErr w:type="spellStart"/>
+      <w:r>
+        <w:rPr>
+          <w:b/>
+          <w:bCs/>
+          <w:lang w:val="en-US"/>
+        </w:rPr>
+        <w:t>te</w:t>
+      </w:r>
+      <w:proofErr w:type="spellEnd"/>
+      <w:r>
+        <w:rPr>
+          <w:b/>
+          <w:bCs/>
+          <w:lang w:val="en-US"/>
+        </w:rPr>
+        <w:t xml:space="preserve"> </w:t>
+      </w:r>
+      <w:proofErr w:type="spellStart"/>
+      <w:r>
+        <w:rPr>
+          <w:b/>
+          <w:bCs/>
+          <w:lang w:val="en-US"/>
+        </w:rPr>
+        <w:t>spośród</w:t>
+      </w:r>
+      <w:proofErr w:type="spellEnd"/>
+      <w:r>
+        <w:rPr>
+          <w:b/>
+          <w:bCs/>
+          <w:lang w:val="en-US"/>
+        </w:rPr>
+        <w:t xml:space="preserve"> </w:t>
+      </w:r>
+      <w:proofErr w:type="spellStart"/>
+      <w:r>
+        <w:rPr>
+          <w:b/>
+          <w:bCs/>
+          <w:lang w:val="en-US"/>
+        </w:rPr>
+        <w:t>nich</w:t>
+      </w:r>
+      <w:proofErr w:type="spellEnd"/>
+      <w:r>
+        <w:rPr>
+          <w:b/>
+          <w:bCs/>
+          <w:lang w:val="en-US"/>
+        </w:rPr>
+        <w:t xml:space="preserve"> </w:t>
+      </w:r>
+      <w:proofErr w:type="spellStart"/>
+      <w:r>
+        <w:rPr>
+          <w:b/>
+          <w:bCs/>
+          <w:lang w:val="en-US"/>
+        </w:rPr>
+        <w:t>te</w:t>
+      </w:r>
+      <w:proofErr w:type="spellEnd"/>
+      <w:r>
+        <w:rPr>
+          <w:b/>
+          <w:bCs/>
+          <w:lang w:val="en-US"/>
+        </w:rPr>
+        <w:t>:</w:t>
+      </w:r>
+      <w:r>
+        <w:rPr>
+          <w:lang w:val="en-US"/>
+        </w:rPr>
+        <w:br/>
+      </w:r>
+      <w:r>
+        <w:rPr>
+          <w:lang w:val="en-US"/>
+        </w:rPr>
+        <w:br/>
+        <w:t xml:space="preserve">    </w:t>
+      </w:r>
+      <w:r>
+        <w:rPr>
+          <w:lang w:val="en-US"/>
+        </w:rPr>
+        <w:t>‘Street</w:t>
+      </w:r>
+      <w:r>
+        <w:rPr>
+          <w:lang w:val="en-US"/>
+        </w:rPr>
+        <w:t>'</w:t>
+      </w:r>
+      <w:r>
+        <w:rPr>
+          <w:lang w:val="en-US"/>
+        </w:rPr>
+        <w:t>,’</w:t>
+      </w:r>
+      <w:proofErr w:type="spellStart"/>
+      <w:r>
+        <w:rPr>
+          <w:lang w:val="en-US"/>
+        </w:rPr>
+        <w:t>Ldc</w:t>
+      </w:r>
+      <w:proofErr w:type="spellEnd"/>
+      <w:r>
+        <w:rPr>
+          <w:lang w:val="en-US"/>
+        </w:rPr>
+        <w:t xml:space="preserve"> name', 'Lamp info', 'Total flux [</w:t>
+      </w:r>
+      <w:proofErr w:type="spellStart"/>
+      <w:r>
+        <w:rPr>
+          <w:lang w:val="en-US"/>
+        </w:rPr>
+        <w:t>lm</w:t>
+      </w:r>
+      <w:proofErr w:type="spellEnd"/>
+      <w:r>
+        <w:rPr>
+          <w:lang w:val="en-US"/>
+        </w:rPr>
+        <w:t>]', 'Total power [W]',</w:t>
+      </w:r>
+      <w:r>
+        <w:rPr>
+          <w:lang w:val="en-US"/>
+        </w:rPr>
+        <w:br/>
+        <w:t xml:space="preserve">    'Power/km  [W/km]',</w:t>
+      </w:r>
+      <w:r>
+        <w:rPr>
+          <w:lang w:val="en-US"/>
+        </w:rPr>
+        <w:t xml:space="preserve"> ‘</w:t>
+      </w:r>
+      <w:r>
+        <w:rPr>
+          <w:lang w:val="en-US"/>
+        </w:rPr>
+        <w:t xml:space="preserve">Dim. </w:t>
+      </w:r>
+      <w:r>
+        <w:rPr>
+          <w:lang w:val="en-US"/>
+        </w:rPr>
+        <w:t>Faktor</w:t>
+      </w:r>
+      <w:r>
+        <w:rPr>
+          <w:lang w:val="en-US"/>
+        </w:rPr>
+        <w:t>’,</w:t>
+      </w:r>
+      <w:r>
+        <w:rPr>
+          <w:lang w:val="en-US"/>
+        </w:rPr>
+        <w:t xml:space="preserve"> 'Road W[m]', 'Lum pos y [m]', '</w:t>
+      </w:r>
+      <w:proofErr w:type="spellStart"/>
+      <w:r>
+        <w:rPr>
+          <w:lang w:val="en-US"/>
+        </w:rPr>
+        <w:t>Lph</w:t>
+      </w:r>
+      <w:proofErr w:type="spellEnd"/>
+      <w:r>
+        <w:rPr>
+          <w:lang w:val="en-US"/>
+        </w:rPr>
+        <w:t xml:space="preserve"> [m]',</w:t>
+      </w:r>
+      <w:r>
+        <w:rPr>
+          <w:lang w:val="en-US"/>
+        </w:rPr>
+        <w:br/>
+        <w:t xml:space="preserve">    'Delta [m]', 'Tilt [°]', 'Lav [cd/m2]', '</w:t>
+      </w:r>
+      <w:proofErr w:type="spellStart"/>
+      <w:r>
+        <w:rPr>
+          <w:lang w:val="en-US"/>
+        </w:rPr>
+        <w:t>Uo</w:t>
+      </w:r>
+      <w:proofErr w:type="spellEnd"/>
+      <w:r>
+        <w:rPr>
+          <w:lang w:val="en-US"/>
+        </w:rPr>
+        <w:t xml:space="preserve"> (L)', 'Ul', 'TI [%]', 'Rei'</w:t>
+      </w:r>
+      <w:r>
+        <w:rPr>
+          <w:lang w:val="en-US"/>
+        </w:rPr>
+        <w:t>, ‘Em [lx]’, ‘Emin [lx]’</w:t>
+      </w:r>
+      <w:r>
+        <w:rPr>
+          <w:lang w:val="en-US"/>
+        </w:rPr>
+        <w:br/>
+      </w:r>
+      <w:proofErr w:type="spellStart"/>
+      <w:r>
+        <w:rPr>
+          <w:lang w:val="en-US"/>
+        </w:rPr>
+        <w:lastRenderedPageBreak/>
+        <w:t>Plik</w:t>
+      </w:r>
+      <w:proofErr w:type="spellEnd"/>
+      <w:r>
+        <w:rPr>
+          <w:lang w:val="en-US"/>
+        </w:rPr>
+        <w:t xml:space="preserve"> .csv </w:t>
+      </w:r>
+      <w:proofErr w:type="spellStart"/>
+      <w:r>
+        <w:rPr>
+          <w:lang w:val="en-US"/>
+        </w:rPr>
+        <w:t>odczytałem</w:t>
+      </w:r>
+      <w:proofErr w:type="spellEnd"/>
+      <w:r>
+        <w:rPr>
+          <w:lang w:val="en-US"/>
+        </w:rPr>
+        <w:t xml:space="preserve"> </w:t>
+      </w:r>
+      <w:proofErr w:type="spellStart"/>
+      <w:r>
+        <w:rPr>
+          <w:lang w:val="en-US"/>
+        </w:rPr>
+        <w:t>dla</w:t>
+      </w:r>
+      <w:proofErr w:type="spellEnd"/>
+      <w:r>
+        <w:rPr>
+          <w:lang w:val="en-US"/>
+        </w:rPr>
+        <w:t xml:space="preserve"> </w:t>
+      </w:r>
+      <w:proofErr w:type="spellStart"/>
+      <w:r>
+        <w:rPr>
+          <w:lang w:val="en-US"/>
+        </w:rPr>
+        <w:t>ciebie</w:t>
+      </w:r>
+      <w:proofErr w:type="spellEnd"/>
+      <w:r>
+        <w:rPr>
+          <w:lang w:val="en-US"/>
+        </w:rPr>
+        <w:t xml:space="preserve"> w pandas:</w:t>
+      </w:r>
+      <w:r>
+        <w:rPr>
+          <w:lang w:val="en-US"/>
+        </w:rPr>
+        <w:br/>
+      </w:r>
+      <w:proofErr w:type="spellStart"/>
+      <w:r>
+        <w:rPr>
+          <w:lang w:val="en-US"/>
+        </w:rPr>
+        <w:t>df</w:t>
+      </w:r>
+      <w:proofErr w:type="spellEnd"/>
+      <w:r>
+        <w:rPr>
+          <w:lang w:val="en-US"/>
+        </w:rPr>
+        <w:t xml:space="preserve"> = </w:t>
+      </w:r>
+      <w:proofErr w:type="spellStart"/>
+      <w:r>
+        <w:rPr>
+          <w:lang w:val="en-US"/>
+        </w:rPr>
+        <w:t>pd.read_csv</w:t>
+      </w:r>
+      <w:proofErr w:type="spellEnd"/>
+      <w:r>
+        <w:rPr>
+          <w:lang w:val="en-US"/>
+        </w:rPr>
+        <w:t xml:space="preserve">('./data/MastersCalc.2lanes_SGL.street.batch.csv', </w:t>
+      </w:r>
+      <w:proofErr w:type="spellStart"/>
+      <w:r>
+        <w:rPr>
+          <w:lang w:val="en-US"/>
+        </w:rPr>
+        <w:t>sep</w:t>
+      </w:r>
+      <w:proofErr w:type="spellEnd"/>
+      <w:r>
+        <w:rPr>
+          <w:lang w:val="en-US"/>
+        </w:rPr>
+        <w:t>=';', engine='python', encoding='cp1250')</w:t>
+      </w:r>
+    </w:p>
+    <w:p>
+      <w:pPr>
+        <w:pStyle w:val="Bezodstpw"/>
+        <w:rPr>
+          <w:lang w:val="en-US"/>
+        </w:rPr>
+      </w:pPr>
+      <w:r>
+        <w:rPr>
+          <w:lang w:val="en-US"/>
+        </w:rPr>
+        <w:br/>
+      </w:r>
+      <w:r>
+        <w:rPr>
+          <w:lang w:val="en-US"/>
+        </w:rPr>
+        <w:br/>
+      </w:r>
+    </w:p>
+    <w:p>
+      <w:pPr>
+        <w:pStyle w:val="Bezodstpw"/>
+        <w:rPr>
+          <w:lang w:val="en-US"/>
+        </w:rPr>
+      </w:pPr>
+      <w:r>
+        <w:rPr>
+          <w:b/>
+          <w:bCs/>
+        </w:rPr>
+        <w:t>Przykładowy wiersz z pliku .</w:t>
+      </w:r>
+      <w:proofErr w:type="spellStart"/>
+      <w:r>
+        <w:rPr>
+          <w:b/>
+          <w:bCs/>
+        </w:rPr>
+        <w:t>csv</w:t>
+      </w:r>
+      <w:proofErr w:type="spellEnd"/>
+      <w:r>
+        <w:rPr>
+          <w:b/>
+          <w:bCs/>
+        </w:rPr>
+        <w:t>:</w:t>
+      </w:r>
+      <w:r>
+        <w:rPr>
+          <w:b/>
+          <w:bCs/>
+        </w:rPr>
+        <w:br/>
+      </w:r>
+      <w:r>
+        <w:br/>
+      </w:r>
+      <w:r>
+        <w:t xml:space="preserve">No.  </w:t>
+      </w:r>
+      <w:r>
+        <w:rPr>
+          <w:lang w:val="en-US"/>
+        </w:rPr>
+        <w:t xml:space="preserve">Thread Street  </w:t>
+      </w:r>
+      <w:proofErr w:type="spellStart"/>
+      <w:r>
+        <w:rPr>
+          <w:lang w:val="en-US"/>
+        </w:rPr>
+        <w:t>Ldc</w:t>
+      </w:r>
+      <w:proofErr w:type="spellEnd"/>
+      <w:r>
+        <w:rPr>
+          <w:lang w:val="en-US"/>
+        </w:rPr>
+        <w:t xml:space="preserve"> type            </w:t>
+      </w:r>
+      <w:proofErr w:type="spellStart"/>
+      <w:r>
+        <w:rPr>
+          <w:lang w:val="en-US"/>
+        </w:rPr>
+        <w:t>Ldc</w:t>
+      </w:r>
+      <w:proofErr w:type="spellEnd"/>
+      <w:r>
+        <w:rPr>
+          <w:lang w:val="en-US"/>
+        </w:rPr>
+        <w:t xml:space="preserve"> name                             Lamp info  Total flux [</w:t>
+      </w:r>
+      <w:proofErr w:type="spellStart"/>
+      <w:r>
+        <w:rPr>
+          <w:lang w:val="en-US"/>
+        </w:rPr>
+        <w:t>lm</w:t>
+      </w:r>
+      <w:proofErr w:type="spellEnd"/>
+      <w:r>
+        <w:rPr>
+          <w:lang w:val="en-US"/>
+        </w:rPr>
+        <w:t xml:space="preserve">]  Total power [W]  Power/km  [W/km]  Dim. Faktor  Road W[m]  Lum pos y [m]  </w:t>
+      </w:r>
+      <w:proofErr w:type="spellStart"/>
+      <w:r>
+        <w:rPr>
+          <w:lang w:val="en-US"/>
+        </w:rPr>
+        <w:t>Lph</w:t>
+      </w:r>
+      <w:proofErr w:type="spellEnd"/>
+      <w:r>
+        <w:rPr>
+          <w:lang w:val="en-US"/>
+        </w:rPr>
+        <w:t xml:space="preserve"> [m]  Delta [m]  Tilt [°]  |  Lav [cd/m2]  </w:t>
+      </w:r>
+      <w:proofErr w:type="spellStart"/>
+      <w:r>
+        <w:rPr>
+          <w:lang w:val="en-US"/>
+        </w:rPr>
+        <w:t>Lmin</w:t>
+      </w:r>
+      <w:proofErr w:type="spellEnd"/>
+      <w:r>
+        <w:rPr>
+          <w:lang w:val="en-US"/>
+        </w:rPr>
+        <w:t xml:space="preserve"> [cd/m2]  </w:t>
+      </w:r>
+      <w:proofErr w:type="spellStart"/>
+      <w:r>
+        <w:rPr>
+          <w:lang w:val="en-US"/>
+        </w:rPr>
+        <w:t>Lmax</w:t>
+      </w:r>
+      <w:proofErr w:type="spellEnd"/>
+      <w:r>
+        <w:rPr>
+          <w:lang w:val="en-US"/>
+        </w:rPr>
+        <w:t xml:space="preserve"> [cd/m2]  </w:t>
+      </w:r>
+      <w:proofErr w:type="spellStart"/>
+      <w:r>
+        <w:rPr>
+          <w:lang w:val="en-US"/>
+        </w:rPr>
+        <w:t>Uo</w:t>
+      </w:r>
+      <w:proofErr w:type="spellEnd"/>
+      <w:r>
+        <w:rPr>
+          <w:lang w:val="en-US"/>
+        </w:rPr>
+        <w:t xml:space="preserve"> (L)  </w:t>
+      </w:r>
+      <w:proofErr w:type="spellStart"/>
+      <w:r>
+        <w:rPr>
+          <w:lang w:val="en-US"/>
+        </w:rPr>
+        <w:t>Uow</w:t>
+      </w:r>
+      <w:proofErr w:type="spellEnd"/>
+      <w:r>
+        <w:rPr>
+          <w:lang w:val="en-US"/>
+        </w:rPr>
+        <w:t xml:space="preserve"> (L)    Ul  TI [%]       Rei class valid |.1  Em [lx]  Emin [lx]  </w:t>
+      </w:r>
+      <w:proofErr w:type="spellStart"/>
+      <w:r>
+        <w:rPr>
+          <w:lang w:val="en-US"/>
+        </w:rPr>
+        <w:t>Uo</w:t>
+      </w:r>
+      <w:proofErr w:type="spellEnd"/>
+      <w:r>
+        <w:rPr>
+          <w:lang w:val="en-US"/>
+        </w:rPr>
+        <w:t xml:space="preserve"> (E)  class.1 valid.1  Unnamed: 32</w:t>
+      </w:r>
+    </w:p>
+    <w:p>
+      <w:pPr>
+        <w:pStyle w:val="Bezodstpw"/>
+      </w:pPr>
+      <w:r>
+        <w:t xml:space="preserve">0  8323       0  Droga         1  BRP101 T25 DM /740  : 1 x LED44 L89@100kh 28 W / 4400 lm             4400             28.0           622.222     0.909091        4.0            1.0     10.5       45.0         0  |         0.33          0.22          0.43    0.68       -1  0.69       7  0.854624    M6   met   |     4.09       1.66    0.41      </w:t>
+      </w:r>
+      <w:proofErr w:type="spellStart"/>
+      <w:r>
+        <w:t>NaN</w:t>
+      </w:r>
+      <w:proofErr w:type="spellEnd"/>
+      <w:r>
+        <w:t xml:space="preserve">                  </w:t>
+      </w:r>
+      <w:proofErr w:type="spellStart"/>
+      <w:r>
+        <w:t>NaN</w:t>
+      </w:r>
+      <w:proofErr w:type="spellEnd"/>
+    </w:p>
+    <w:p>
+      <w:pPr>
+        <w:pStyle w:val="Bezodstpw"/>
+      </w:pPr>
+      <w:r>
+        <w:br/>
+      </w:r>
+      <w:r>
+        <w:t xml:space="preserve">A teraz przechodzimy do tego, co chcę zrobić. Chce połączyć </w:t>
+      </w:r>
+      <w:proofErr w:type="spellStart"/>
+      <w:r>
+        <w:t>gui</w:t>
+      </w:r>
+      <w:proofErr w:type="spellEnd"/>
+      <w:r>
+        <w:t xml:space="preserve"> w </w:t>
+      </w:r>
+      <w:proofErr w:type="spellStart"/>
+      <w:r>
+        <w:t>tkinter</w:t>
+      </w:r>
+      <w:proofErr w:type="spellEnd"/>
+      <w:r>
+        <w:t xml:space="preserve"> z mózgiem obliczeniowym. Gui i mózg mają być w plikach gui.py arras analysis.py.  </w:t>
+      </w:r>
+      <w:r>
+        <w:br/>
+        <w:t>Założenia GUI:</w:t>
+      </w:r>
+      <w:r>
+        <w:br/>
+        <w:t>Pierwszy ekran: tylko trzy przyciski:</w:t>
+      </w:r>
+      <w:r>
+        <w:br/>
+        <w:t xml:space="preserve">Start, Wczytaj folder z </w:t>
+      </w:r>
+      <w:proofErr w:type="spellStart"/>
+      <w:r>
+        <w:t>csv</w:t>
+      </w:r>
+      <w:proofErr w:type="spellEnd"/>
+      <w:r>
+        <w:t>, Reset. Plus rysunek na środku.</w:t>
+      </w:r>
+      <w:r>
+        <w:br/>
+      </w:r>
+      <w:r>
+        <w:br/>
+      </w:r>
+      <w:r>
+        <w:br/>
+        <w:t>Po poprawnym wczytaniu folderu otwiera się nowe okienko zawierające:</w:t>
+      </w:r>
+    </w:p>
+    <w:p>
+      <w:pPr>
+        <w:pStyle w:val="Bezodstpw"/>
+      </w:pPr>
+      <w:r>
+        <w:t xml:space="preserve">Menu </w:t>
+      </w:r>
+      <w:proofErr w:type="spellStart"/>
+      <w:r>
+        <w:t>wsiążkowe</w:t>
+      </w:r>
+      <w:proofErr w:type="spellEnd"/>
+      <w:r>
+        <w:t xml:space="preserve"> do wyboru w kolejności:  </w:t>
+      </w:r>
+    </w:p>
+    <w:p>
+      <w:pPr>
+        <w:pStyle w:val="Bezodstpw"/>
+      </w:pPr>
+    </w:p>
+    <w:p>
+      <w:pPr>
+        <w:pStyle w:val="Bezodstpw"/>
+        <w:numPr>
+          <w:ilvl w:val="0"/>
+          <w:numId w:val="5"/>
+        </w:numPr>
+      </w:pPr>
+      <w:r>
+        <w:t>Oprawy (konkretna lub wszystkie)</w:t>
+      </w:r>
+    </w:p>
+    <w:p>
+      <w:pPr>
+        <w:pStyle w:val="Bezodstpw"/>
+        <w:numPr>
+          <w:ilvl w:val="0"/>
+          <w:numId w:val="5"/>
+        </w:numPr>
+      </w:pPr>
+      <w:r>
+        <w:t xml:space="preserve">Klasy oświetleniowej (M1-M6),  </w:t>
+      </w:r>
+    </w:p>
+    <w:p>
+      <w:pPr>
+        <w:pStyle w:val="Bezodstpw"/>
+        <w:numPr>
+          <w:ilvl w:val="0"/>
+          <w:numId w:val="5"/>
+        </w:numPr>
+      </w:pPr>
+      <w:r>
+        <w:t>Szerokość drogi (jak w tabelce [m], lub wszystkie)</w:t>
+      </w:r>
+    </w:p>
+    <w:p>
+      <w:pPr>
+        <w:pStyle w:val="Bezodstpw"/>
+        <w:numPr>
+          <w:ilvl w:val="0"/>
+          <w:numId w:val="5"/>
+        </w:numPr>
+      </w:pPr>
+      <w:r>
+        <w:t xml:space="preserve">Odległość między oprawami </w:t>
+      </w:r>
+      <w:r>
+        <w:t>(jak w tabelce [m], lub wszystkie)</w:t>
+      </w:r>
+    </w:p>
+    <w:p>
+      <w:pPr>
+        <w:pStyle w:val="Bezodstpw"/>
+        <w:numPr>
+          <w:ilvl w:val="0"/>
+          <w:numId w:val="5"/>
+        </w:numPr>
+      </w:pPr>
+      <w:r>
+        <w:t>Wysokość wysięgnika (jak w tabelce [m] lub wszystkie),</w:t>
+      </w:r>
+    </w:p>
+    <w:p>
+      <w:pPr>
+        <w:pStyle w:val="Bezodstpw"/>
+        <w:numPr>
+          <w:ilvl w:val="0"/>
+          <w:numId w:val="5"/>
+        </w:numPr>
+      </w:pPr>
+      <w:r>
+        <w:t>Nawis (jak w tabelce [m], lub wszystkie)</w:t>
+      </w:r>
+    </w:p>
+    <w:p>
+      <w:pPr>
+        <w:pStyle w:val="Bezodstpw"/>
+        <w:ind w:left="360"/>
+      </w:pPr>
+    </w:p>
+    <w:p>
+      <w:pPr>
+        <w:pStyle w:val="Bezodstpw"/>
+      </w:pPr>
+      <w:r>
+        <w:t>Dzięki temu wyborowi będzie można skorzystać z następujących funkcji programu:</w:t>
+      </w:r>
+      <w:r>
+        <w:br/>
+        <w:t xml:space="preserve">1) Wykres słupkowy  </w:t>
+      </w:r>
+      <w:r>
+        <w:t>„Wykres skuteczności (wszystkie klasy) oś x: Klasa, oś y: Ile opraw spełniło wymagania (%)</w:t>
+      </w:r>
+    </w:p>
+    <w:p>
+      <w:pPr>
+        <w:pStyle w:val="Bezodstpw"/>
+      </w:pPr>
+      <w:r>
+        <w:t xml:space="preserve">2) Wykres słupkowy poziomy ‘ Analiza restrykcyjności parametrów dla wszystkich klas M1-M6 – oś x: Stopień </w:t>
+      </w:r>
+      <w:proofErr w:type="spellStart"/>
+      <w:r>
+        <w:t>orzucenie</w:t>
+      </w:r>
+      <w:proofErr w:type="spellEnd"/>
+      <w:r>
+        <w:t xml:space="preserve"> [%], </w:t>
+      </w:r>
+      <w:proofErr w:type="spellStart"/>
+      <w:r>
+        <w:t>ośy</w:t>
+      </w:r>
+      <w:proofErr w:type="spellEnd"/>
+      <w:r>
+        <w:t xml:space="preserve">: </w:t>
+      </w:r>
+      <w:proofErr w:type="spellStart"/>
+      <w:r>
+        <w:t>Lav</w:t>
       </w:r>
       <w:proofErr w:type="spellEnd"/>
       <w:r>
@@ -32,88 +1553,203 @@
       </w:r>
       <w:proofErr w:type="spellStart"/>
       <w:r>
-        <w:t>Glamox</w:t>
-      </w:r>
-      <w:proofErr w:type="spellEnd"/>
-      <w:r>
-        <w:t xml:space="preserve">, </w:t>
-      </w:r>
-      <w:proofErr w:type="spellStart"/>
-      <w:r>
-        <w:t>Schreder</w:t>
-      </w:r>
-      <w:proofErr w:type="spellEnd"/>
-      <w:r>
-        <w:t xml:space="preserve">, </w:t>
-      </w:r>
-      <w:proofErr w:type="spellStart"/>
-      <w:r>
-        <w:t>Thorn</w:t>
-      </w:r>
-      <w:proofErr w:type="spellEnd"/>
-      <w:r>
-        <w:t xml:space="preserve"> </w:t>
-      </w:r>
-      <w:proofErr w:type="spellStart"/>
-      <w:r>
-        <w:t>Lighting</w:t>
-      </w:r>
-      <w:proofErr w:type="spellEnd"/>
-      <w:r>
-        <w:t xml:space="preserve">, LUG oraz </w:t>
-      </w:r>
-      <w:proofErr w:type="spellStart"/>
-      <w:r>
-        <w:t>Siteco</w:t>
-      </w:r>
-      <w:proofErr w:type="spellEnd"/>
-      <w:r>
-        <w:t xml:space="preserve">. Z pośród </w:t>
-      </w:r>
-      <w:proofErr w:type="spellStart"/>
-      <w:r>
-        <w:t>procucentów</w:t>
-      </w:r>
-      <w:proofErr w:type="spellEnd"/>
-      <w:r>
-        <w:t xml:space="preserve"> wybrałem po 3 rodziny opraw oświetleniowych. Każda z nich ma setki brył fotometrycznych (różne optyki, różne moce[W])</w:t>
-      </w:r>
-      <w:r>
-        <w:br/>
-      </w:r>
-      <w:r>
-        <w:br/>
-        <w:t xml:space="preserve">Założono miliony konfiguracji oświetleniowych - ze względu na mnogość zmiennych parametrów obliczeń. W </w:t>
-      </w:r>
-      <w:proofErr w:type="spellStart"/>
-      <w:r>
-        <w:t>reluxie</w:t>
-      </w:r>
-      <w:proofErr w:type="spellEnd"/>
-      <w:r>
-        <w:t xml:space="preserve"> ustawiłem następujące zmienne. Zmienne są to: szerokość drogi (4-12m, skok co 0,5m), szerokość rozstawienia opraw (40-50m, skok co 0,5), wysokość montażu (5-14m, skok co 0,5m), nawis oprawy (0-2m, skok co 0,5m) oraz oczywiście: pliki fotometryczne (ponad 2300 plików). Dla każdego z nich obliczono więc bardzo dużo konfiguracji, zgodnie ze zmiennymi opisanymi powyżej.</w:t>
-      </w:r>
-      <w:r>
-        <w:br/>
-        <w:t>Ponadto obliczono 3 rodzaje rozstawienia opraw wzdłuż drogi: jednostronne i dwustronne i dwustronne naprzemianległe.</w:t>
-      </w:r>
-      <w:r>
-        <w:br/>
-      </w:r>
-      <w:r>
-        <w:br/>
-        <w:t xml:space="preserve">Wyniki wyeksportowano do pliku </w:t>
-      </w:r>
-      <w:proofErr w:type="spellStart"/>
-      <w:r>
-        <w:t>csv</w:t>
-      </w:r>
-      <w:proofErr w:type="spellEnd"/>
-      <w:r>
-        <w:t xml:space="preserve">. Moim zadaniem jest Racjonalizacja rozmieszczenia opraw oświetleniowych. </w:t>
-      </w:r>
-    </w:p>
-    <w:p/>
+        <w:t>Uo</w:t>
+      </w:r>
+      <w:proofErr w:type="spellEnd"/>
+      <w:r>
+        <w:t>, Ul, TI, Rei (dla każdej klasy w innym kolorze)</w:t>
+      </w:r>
+    </w:p>
+    <w:p>
+      <w:pPr>
+        <w:pStyle w:val="Bezodstpw"/>
+      </w:pPr>
+      <w:r>
+        <w:t xml:space="preserve">3) Analiza energetyczna (tutaj najważniejsze są współczynniki </w:t>
+      </w:r>
+      <w:proofErr w:type="spellStart"/>
+      <w:r>
+        <w:t>Dp</w:t>
+      </w:r>
+      <w:proofErr w:type="spellEnd"/>
+      <w:r>
+        <w:t xml:space="preserve"> oraz De – dodaj </w:t>
+      </w:r>
+      <w:proofErr w:type="spellStart"/>
+      <w:r>
+        <w:t>funckje</w:t>
+      </w:r>
+      <w:proofErr w:type="spellEnd"/>
+      <w:r>
+        <w:t xml:space="preserve"> która to policzy i zrobi sensowne wykresy. Każdy pod innym przyciskiem.)</w:t>
+      </w:r>
+      <w:r>
+        <w:br/>
+        <w:t>4) plus dodaj jakieś fajne bajery.</w:t>
+      </w:r>
+      <w:r>
+        <w:br/>
+      </w:r>
+    </w:p>
+    <w:p>
+      <w:pPr>
+        <w:pStyle w:val="Bezodstpw"/>
+      </w:pPr>
+      <w:r>
+        <w:t>Pamiętaj, że wszystkie obliczenia mają odbywać się w pliku analysis.py, a w gui.py mamy tylko wywoływanie odpowiednich funkcji. Do roboty.</w:t>
+      </w:r>
+      <w:r>
+        <w:br/>
+      </w:r>
+      <w:r>
+        <w:br/>
+      </w:r>
+    </w:p>
+    <w:p>
+      <w:pPr>
+        <w:pStyle w:val="Bezodstpw"/>
+      </w:pPr>
+    </w:p>
+    <w:p>
+      <w:r>
+        <w:br w:type="page"/>
+      </w:r>
+    </w:p>
+    <w:p>
+      <w:r>
+        <w:lastRenderedPageBreak/>
+        <w:br w:type="page"/>
+      </w:r>
+    </w:p>
+    <w:p>
+      <w:pPr>
+        <w:pStyle w:val="Bezodstpw"/>
+        <w:rPr>
+          <w:b/>
+          <w:bCs/>
+        </w:rPr>
+      </w:pPr>
+      <w:r>
+        <w:rPr>
+          <w:b/>
+          <w:bCs/>
+        </w:rPr>
+        <w:lastRenderedPageBreak/>
+        <w:t>Nagłówki</w:t>
+      </w:r>
+    </w:p>
+    <w:p>
+      <w:pPr>
+        <w:pStyle w:val="Bezodstpw"/>
+      </w:pPr>
+      <w:r>
+        <w:t xml:space="preserve">Liczba </w:t>
+      </w:r>
+      <w:proofErr w:type="spellStart"/>
+      <w:r>
+        <w:t>pasów;Szerokość</w:t>
+      </w:r>
+      <w:proofErr w:type="spellEnd"/>
+      <w:r>
+        <w:t xml:space="preserve"> drogi [m];Moduł - Zakres [m];Moduł - Krok [m];Wys. montażu - Zakres [m];Wys. montażu - Krok [m];Nawis - Zakres [m];Nawis - Krok [m];Pochylenie oprawy [°]</w:t>
+      </w:r>
+    </w:p>
+    <w:p>
+      <w:pPr>
+        <w:pStyle w:val="Bezodstpw"/>
+        <w:rPr>
+          <w:b/>
+          <w:bCs/>
+        </w:rPr>
+      </w:pPr>
+      <w:r>
+        <w:rPr>
+          <w:b/>
+          <w:bCs/>
+        </w:rPr>
+        <w:t>Dane</w:t>
+      </w:r>
+    </w:p>
+    <w:p>
+      <w:pPr>
+        <w:pStyle w:val="Bezodstpw"/>
+      </w:pPr>
+      <w:r>
+        <w:t>2 pasy; 4; 40 – 50; 0,5; 5,0 – 10,0; 0,5; 0,0 – 1,0; 0,5; 0</w:t>
+      </w:r>
+    </w:p>
+    <w:p>
+      <w:pPr>
+        <w:pStyle w:val="Bezodstpw"/>
+      </w:pPr>
+      <w:r>
+        <w:t>2 pasy; 5; 40 – 50; 0,5; 5,0 – 10,0; 0,5; 0,0 – 1,0; 0,5; 0</w:t>
+      </w:r>
+    </w:p>
+    <w:p>
+      <w:pPr>
+        <w:pStyle w:val="Bezodstpw"/>
+      </w:pPr>
+      <w:r>
+        <w:t>2 pasy; 6; 40 – 50; 0,5; 6,0 – 10,0; 0,5; 0,0 – 2,0; 0,5; 0</w:t>
+      </w:r>
+    </w:p>
+    <w:p>
+      <w:pPr>
+        <w:pStyle w:val="Bezodstpw"/>
+      </w:pPr>
+      <w:r>
+        <w:t>2 pasy; 7; 40 – 50; 0,5; 6,0 – 10,0; 0,5; 0,0 – 2,0; 0,5; 0</w:t>
+      </w:r>
+    </w:p>
+    <w:p>
+      <w:pPr>
+        <w:pStyle w:val="Bezodstpw"/>
+      </w:pPr>
+      <w:r>
+        <w:t>3 pasy; 7,5; 40 – 50; 0,5; 6,0 – 10,0; 0,5; 0,0 – 2,0; 0,5; 0</w:t>
+      </w:r>
+    </w:p>
+    <w:p>
+      <w:pPr>
+        <w:pStyle w:val="Bezodstpw"/>
+      </w:pPr>
+      <w:r>
+        <w:t>3 pasy; 9; 40 – 50; 0,5; 8,0 – 12,0; 0,5; 0,0 – 2,0; 0,5; 0</w:t>
+      </w:r>
+    </w:p>
+    <w:p>
+      <w:pPr>
+        <w:pStyle w:val="Bezodstpw"/>
+      </w:pPr>
+      <w:r>
+        <w:t>3 pasy; 10,5; 40 – 50; 0,5; 9,0 – 14,0; 0,5; 0,0 – 2,0; 0,5; 0</w:t>
+      </w:r>
+    </w:p>
+    <w:p>
+      <w:pPr>
+        <w:pStyle w:val="Bezodstpw"/>
+      </w:pPr>
+      <w:r>
+        <w:t>3 pasy; 11,25; 40 – 50; 0,5; 9,0 – 14,0; 0,5; 0,0 – 2,0; 0,5; 0</w:t>
+      </w:r>
+    </w:p>
+    <w:p>
+      <w:pPr>
+        <w:pStyle w:val="Bezodstpw"/>
+      </w:pPr>
+      <w:r>
+        <w:t>3 pasy; 12; 40 – 50; 0,5; 9,0 – 14,0; 0,5; 0,0 – 2,0; 0,5; 0</w:t>
+      </w:r>
+      <w:r>
+        <w:br/>
+      </w:r>
+    </w:p>
+    <w:p>
+      <w:pPr>
+        <w:pStyle w:val="Bezodstpw"/>
+      </w:pPr>
+    </w:p>
     <w:sectPr>
       <w:pgSz w:w="11906" w:h="16838"/>
       <w:pgMar w:top="1417" w:right="1417" w:bottom="1417" w:left="1417" w:header="708" w:footer="708" w:gutter="0"/>
@@ -122,6 +1758,329 @@
     </w:sectPr>
   </w:body>
 </w:document>
+</file>
+
+<file path=word/endnotes.xml><?xml version="1.0" encoding="utf-8"?>
+<w:endnotes xmlns:wpc="http://schemas.microsoft.com/office/word/2010/wordprocessingCanvas" xmlns:cx="http://schemas.microsoft.com/office/drawing/2014/chartex" xmlns:cx1="http://schemas.microsoft.com/office/drawing/2015/9/8/chartex" xmlns:cx2="http://schemas.microsoft.com/office/drawing/2015/10/21/chartex" xmlns:cx3="http://schemas.microsoft.com/office/drawing/2016/5/9/chartex" xmlns:cx4="http://schemas.microsoft.com/office/drawing/2016/5/10/chartex" xmlns:cx5="http://schemas.microsoft.com/office/drawing/2016/5/11/chartex" xmlns:cx6="http://schemas.microsoft.com/office/drawing/2016/5/12/chartex" xmlns:cx7="http://schemas.microsoft.com/office/drawing/2016/5/13/chartex" xmlns:cx8="http://schemas.microsoft.com/office/drawing/2016/5/14/chartex" xmlns:mc="http://schemas.openxmlformats.org/markup-compatibility/2006" xmlns:aink="http://schemas.microsoft.com/office/drawing/2016/ink" xmlns:am3d="http://schemas.microsoft.com/office/drawing/2017/model3d" xmlns:o="urn:schemas-microsoft-com:office:office" xmlns:oel="http://schemas.microsoft.com/office/2019/extlst" xmlns:r="http://schemas.openxmlformats.org/officeDocument/2006/relationships" xmlns:m="http://schemas.openxmlformats.org/officeDocument/2006/math" xmlns:v="urn:schemas-microsoft-com:vml" xmlns:wp14="http://schemas.microsoft.com/office/word/2010/wordprocessingDrawing" xmlns:wp="http://schemas.openxmlformats.org/drawingml/2006/wordprocessingDrawing" xmlns:w10="urn:schemas-microsoft-com:office:word" xmlns:w="http://schemas.openxmlformats.org/wordprocessingml/2006/main" xmlns:w14="http://schemas.microsoft.com/office/word/2010/wordml" xmlns:w15="http://schemas.microsoft.com/office/word/2012/wordml" xmlns:w16cex="http://schemas.microsoft.com/office/word/2018/wordml/cex" xmlns:w16cid="http://schemas.microsoft.com/office/word/2016/wordml/cid" xmlns:w16="http://schemas.microsoft.com/office/word/2018/wordml" xmlns:w16du="http://schemas.microsoft.com/office/word/2023/wordml/word16du" xmlns:w16sdtdh="http://schemas.microsoft.com/office/word/2020/wordml/sdtdatahash" xmlns:w16sdtfl="http://schemas.microsoft.com/office/word/2024/wordml/sdtformatlock" xmlns:w16se="http://schemas.microsoft.com/office/word/2015/wordml/symex" xmlns:wpg="http://schemas.microsoft.com/office/word/2010/wordprocessingGroup" xmlns:wpi="http://schemas.microsoft.com/office/word/2010/wordprocessingInk" xmlns:wne="http://schemas.microsoft.com/office/word/2006/wordml" xmlns:wps="http://schemas.microsoft.com/office/word/2010/wordprocessingShape" mc:Ignorable="w14 w15 w16se w16cid w16 w16cex w16sdtdh w16sdtfl w16du wp14">
+  <w:endnote w:type="separator" w:id="-1">
+    <w:p>
+      <w:pPr>
+        <w:spacing w:after="0" w:line="240" w:lineRule="auto"/>
+      </w:pPr>
+      <w:r>
+        <w:separator/>
+      </w:r>
+    </w:p>
+  </w:endnote>
+  <w:endnote w:type="continuationSeparator" w:id="0">
+    <w:p>
+      <w:pPr>
+        <w:spacing w:after="0" w:line="240" w:lineRule="auto"/>
+      </w:pPr>
+      <w:r>
+        <w:continuationSeparator/>
+      </w:r>
+    </w:p>
+  </w:endnote>
+</w:endnotes>
+</file>
+
+<file path=word/footnotes.xml><?xml version="1.0" encoding="utf-8"?>
+<w:footnotes xmlns:wpc="http://schemas.microsoft.com/office/word/2010/wordprocessingCanvas" xmlns:cx="http://schemas.microsoft.com/office/drawing/2014/chartex" xmlns:cx1="http://schemas.microsoft.com/office/drawing/2015/9/8/chartex" xmlns:cx2="http://schemas.microsoft.com/office/drawing/2015/10/21/chartex" xmlns:cx3="http://schemas.microsoft.com/office/drawing/2016/5/9/chartex" xmlns:cx4="http://schemas.microsoft.com/office/drawing/2016/5/10/chartex" xmlns:cx5="http://schemas.microsoft.com/office/drawing/2016/5/11/chartex" xmlns:cx6="http://schemas.microsoft.com/office/drawing/2016/5/12/chartex" xmlns:cx7="http://schemas.microsoft.com/office/drawing/2016/5/13/chartex" xmlns:cx8="http://schemas.microsoft.com/office/drawing/2016/5/14/chartex" xmlns:mc="http://schemas.openxmlformats.org/markup-compatibility/2006" xmlns:aink="http://schemas.microsoft.com/office/drawing/2016/ink" xmlns:am3d="http://schemas.microsoft.com/office/drawing/2017/model3d" xmlns:o="urn:schemas-microsoft-com:office:office" xmlns:oel="http://schemas.microsoft.com/office/2019/extlst" xmlns:r="http://schemas.openxmlformats.org/officeDocument/2006/relationships" xmlns:m="http://schemas.openxmlformats.org/officeDocument/2006/math" xmlns:v="urn:schemas-microsoft-com:vml" xmlns:wp14="http://schemas.microsoft.com/office/word/2010/wordprocessingDrawing" xmlns:wp="http://schemas.openxmlformats.org/drawingml/2006/wordprocessingDrawing" xmlns:w10="urn:schemas-microsoft-com:office:word" xmlns:w="http://schemas.openxmlformats.org/wordprocessingml/2006/main" xmlns:w14="http://schemas.microsoft.com/office/word/2010/wordml" xmlns:w15="http://schemas.microsoft.com/office/word/2012/wordml" xmlns:w16cex="http://schemas.microsoft.com/office/word/2018/wordml/cex" xmlns:w16cid="http://schemas.microsoft.com/office/word/2016/wordml/cid" xmlns:w16="http://schemas.microsoft.com/office/word/2018/wordml" xmlns:w16du="http://schemas.microsoft.com/office/word/2023/wordml/word16du" xmlns:w16sdtdh="http://schemas.microsoft.com/office/word/2020/wordml/sdtdatahash" xmlns:w16sdtfl="http://schemas.microsoft.com/office/word/2024/wordml/sdtformatlock" xmlns:w16se="http://schemas.microsoft.com/office/word/2015/wordml/symex" xmlns:wpg="http://schemas.microsoft.com/office/word/2010/wordprocessingGroup" xmlns:wpi="http://schemas.microsoft.com/office/word/2010/wordprocessingInk" xmlns:wne="http://schemas.microsoft.com/office/word/2006/wordml" xmlns:wps="http://schemas.microsoft.com/office/word/2010/wordprocessingShape" mc:Ignorable="w14 w15 w16se w16cid w16 w16cex w16sdtdh w16sdtfl w16du wp14">
+  <w:footnote w:type="separator" w:id="-1">
+    <w:p>
+      <w:pPr>
+        <w:spacing w:after="0" w:line="240" w:lineRule="auto"/>
+      </w:pPr>
+      <w:r>
+        <w:separator/>
+      </w:r>
+    </w:p>
+  </w:footnote>
+  <w:footnote w:type="continuationSeparator" w:id="0">
+    <w:p>
+      <w:pPr>
+        <w:spacing w:after="0" w:line="240" w:lineRule="auto"/>
+      </w:pPr>
+      <w:r>
+        <w:continuationSeparator/>
+      </w:r>
+    </w:p>
+  </w:footnote>
+</w:footnotes>
+</file>
+
+<file path=word/numbering.xml><?xml version="1.0" encoding="utf-8"?>
+<w:numbering xmlns:wpc="http://schemas.microsoft.com/office/word/2010/wordprocessingCanvas" xmlns:cx="http://schemas.microsoft.com/office/drawing/2014/chartex" xmlns:cx1="http://schemas.microsoft.com/office/drawing/2015/9/8/chartex" xmlns:cx2="http://schemas.microsoft.com/office/drawing/2015/10/21/chartex" xmlns:cx3="http://schemas.microsoft.com/office/drawing/2016/5/9/chartex" xmlns:cx4="http://schemas.microsoft.com/office/drawing/2016/5/10/chartex" xmlns:cx5="http://schemas.microsoft.com/office/drawing/2016/5/11/chartex" xmlns:cx6="http://schemas.microsoft.com/office/drawing/2016/5/12/chartex" xmlns:cx7="http://schemas.microsoft.com/office/drawing/2016/5/13/chartex" xmlns:cx8="http://schemas.microsoft.com/office/drawing/2016/5/14/chartex" xmlns:mc="http://schemas.openxmlformats.org/markup-compatibility/2006" xmlns:aink="http://schemas.microsoft.com/office/drawing/2016/ink" xmlns:am3d="http://schemas.microsoft.com/office/drawing/2017/model3d" xmlns:o="urn:schemas-microsoft-com:office:office" xmlns:oel="http://schemas.microsoft.com/office/2019/extlst" xmlns:r="http://schemas.openxmlformats.org/officeDocument/2006/relationships" xmlns:m="http://schemas.openxmlformats.org/officeDocument/2006/math" xmlns:v="urn:schemas-microsoft-com:vml" xmlns:wp14="http://schemas.microsoft.com/office/word/2010/wordprocessingDrawing" xmlns:wp="http://schemas.openxmlformats.org/drawingml/2006/wordprocessingDrawing" xmlns:w10="urn:schemas-microsoft-com:office:word" xmlns:w="http://schemas.openxmlformats.org/wordprocessingml/2006/main" xmlns:w14="http://schemas.microsoft.com/office/word/2010/wordml" xmlns:w15="http://schemas.microsoft.com/office/word/2012/wordml" xmlns:w16cex="http://schemas.microsoft.com/office/word/2018/wordml/cex" xmlns:w16cid="http://schemas.microsoft.com/office/word/2016/wordml/cid" xmlns:w16="http://schemas.microsoft.com/office/word/2018/wordml" xmlns:w16du="http://schemas.microsoft.com/office/word/2023/wordml/word16du" xmlns:w16sdtdh="http://schemas.microsoft.com/office/word/2020/wordml/sdtdatahash" xmlns:w16sdtfl="http://schemas.microsoft.com/office/word/2024/wordml/sdtformatlock" xmlns:w16se="http://schemas.microsoft.com/office/word/2015/wordml/symex" xmlns:wpg="http://schemas.microsoft.com/office/word/2010/wordprocessingGroup" xmlns:wpi="http://schemas.microsoft.com/office/word/2010/wordprocessingInk" xmlns:wne="http://schemas.microsoft.com/office/word/2006/wordml" xmlns:wps="http://schemas.microsoft.com/office/word/2010/wordprocessingShape" mc:Ignorable="w14 w15 w16se w16cid w16 w16cex w16sdtdh w16sdtfl w16du wp14">
+  <w:abstractNum w:abstractNumId="0" w15:restartNumberingAfterBreak="0">
+    <w:nsid w:val="20AC1936"/>
+    <w:multiLevelType w:val="multilevel"/>
+    <w:tmpl w:val="DCF64AF4"/>
+    <w:lvl w:ilvl="0">
+      <w:start w:val="1"/>
+      <w:numFmt w:val="bullet"/>
+      <w:lvlText w:val=""/>
+      <w:lvlJc w:val="left"/>
+      <w:pPr>
+        <w:tabs>
+          <w:tab w:val="num" w:pos="720"/>
+        </w:tabs>
+        <w:ind w:left="720" w:hanging="360"/>
+      </w:pPr>
+      <w:rPr>
+        <w:rFonts w:ascii="Symbol" w:hAnsi="Symbol" w:hint="default"/>
+        <w:sz w:val="20"/>
+      </w:rPr>
+    </w:lvl>
+    <w:lvl w:ilvl="1" w:tentative="1">
+      <w:start w:val="1"/>
+      <w:numFmt w:val="bullet"/>
+      <w:lvlText w:val="o"/>
+      <w:lvlJc w:val="left"/>
+      <w:pPr>
+        <w:tabs>
+          <w:tab w:val="num" w:pos="1440"/>
+        </w:tabs>
+        <w:ind w:left="1440" w:hanging="360"/>
+      </w:pPr>
+      <w:rPr>
+        <w:rFonts w:ascii="Courier New" w:hAnsi="Courier New" w:hint="default"/>
+        <w:sz w:val="20"/>
+      </w:rPr>
+    </w:lvl>
+    <w:lvl w:ilvl="2" w:tentative="1">
+      <w:start w:val="1"/>
+      <w:numFmt w:val="bullet"/>
+      <w:lvlText w:val=""/>
+      <w:lvlJc w:val="left"/>
+      <w:pPr>
+        <w:tabs>
+          <w:tab w:val="num" w:pos="2160"/>
+        </w:tabs>
+        <w:ind w:left="2160" w:hanging="360"/>
+      </w:pPr>
+      <w:rPr>
+        <w:rFonts w:ascii="Wingdings" w:hAnsi="Wingdings" w:hint="default"/>
+        <w:sz w:val="20"/>
+      </w:rPr>
+    </w:lvl>
+    <w:lvl w:ilvl="3" w:tentative="1">
+      <w:start w:val="1"/>
+      <w:numFmt w:val="bullet"/>
+      <w:lvlText w:val=""/>
+      <w:lvlJc w:val="left"/>
+      <w:pPr>
+        <w:tabs>
+          <w:tab w:val="num" w:pos="2880"/>
+        </w:tabs>
+        <w:ind w:left="2880" w:hanging="360"/>
+      </w:pPr>
+      <w:rPr>
+        <w:rFonts w:ascii="Wingdings" w:hAnsi="Wingdings" w:hint="default"/>
+        <w:sz w:val="20"/>
+      </w:rPr>
+    </w:lvl>
+    <w:lvl w:ilvl="4" w:tentative="1">
+      <w:start w:val="1"/>
+      <w:numFmt w:val="bullet"/>
+      <w:lvlText w:val=""/>
+      <w:lvlJc w:val="left"/>
+      <w:pPr>
+        <w:tabs>
+          <w:tab w:val="num" w:pos="3600"/>
+        </w:tabs>
+        <w:ind w:left="3600" w:hanging="360"/>
+      </w:pPr>
+      <w:rPr>
+        <w:rFonts w:ascii="Wingdings" w:hAnsi="Wingdings" w:hint="default"/>
+        <w:sz w:val="20"/>
+      </w:rPr>
+    </w:lvl>
+    <w:lvl w:ilvl="5" w:tentative="1">
+      <w:start w:val="1"/>
+      <w:numFmt w:val="bullet"/>
+      <w:lvlText w:val=""/>
+      <w:lvlJc w:val="left"/>
+      <w:pPr>
+        <w:tabs>
+          <w:tab w:val="num" w:pos="4320"/>
+        </w:tabs>
+        <w:ind w:left="4320" w:hanging="360"/>
+      </w:pPr>
+      <w:rPr>
+        <w:rFonts w:ascii="Wingdings" w:hAnsi="Wingdings" w:hint="default"/>
+        <w:sz w:val="20"/>
+      </w:rPr>
+    </w:lvl>
+    <w:lvl w:ilvl="6" w:tentative="1">
+      <w:start w:val="1"/>
+      <w:numFmt w:val="bullet"/>
+      <w:lvlText w:val=""/>
+      <w:lvlJc w:val="left"/>
+      <w:pPr>
+        <w:tabs>
+          <w:tab w:val="num" w:pos="5040"/>
+        </w:tabs>
+        <w:ind w:left="5040" w:hanging="360"/>
+      </w:pPr>
+      <w:rPr>
+        <w:rFonts w:ascii="Wingdings" w:hAnsi="Wingdings" w:hint="default"/>
+        <w:sz w:val="20"/>
+      </w:rPr>
+    </w:lvl>
+    <w:lvl w:ilvl="7" w:tentative="1">
+      <w:start w:val="1"/>
+      <w:numFmt w:val="bullet"/>
+      <w:lvlText w:val=""/>
+      <w:lvlJc w:val="left"/>
+      <w:pPr>
+        <w:tabs>
+          <w:tab w:val="num" w:pos="5760"/>
+        </w:tabs>
+        <w:ind w:left="5760" w:hanging="360"/>
+      </w:pPr>
+      <w:rPr>
+        <w:rFonts w:ascii="Wingdings" w:hAnsi="Wingdings" w:hint="default"/>
+        <w:sz w:val="20"/>
+      </w:rPr>
+    </w:lvl>
+    <w:lvl w:ilvl="8" w:tentative="1">
+      <w:start w:val="1"/>
+      <w:numFmt w:val="bullet"/>
+      <w:lvlText w:val=""/>
+      <w:lvlJc w:val="left"/>
+      <w:pPr>
+        <w:tabs>
+          <w:tab w:val="num" w:pos="6480"/>
+        </w:tabs>
+        <w:ind w:left="6480" w:hanging="360"/>
+      </w:pPr>
+      <w:rPr>
+        <w:rFonts w:ascii="Wingdings" w:hAnsi="Wingdings" w:hint="default"/>
+        <w:sz w:val="20"/>
+      </w:rPr>
+    </w:lvl>
+  </w:abstractNum>
+  <w:abstractNum w:abstractNumId="1" w15:restartNumberingAfterBreak="0">
+    <w:nsid w:val="4AAC7604"/>
+    <w:multiLevelType w:val="hybridMultilevel"/>
+    <w:tmpl w:val="8ED4C66C"/>
+    <w:lvl w:ilvl="0" w:tplc="04150001">
+      <w:start w:val="1"/>
+      <w:numFmt w:val="bullet"/>
+      <w:lvlText w:val=""/>
+      <w:lvlJc w:val="left"/>
+      <w:pPr>
+        <w:ind w:left="720" w:hanging="360"/>
+      </w:pPr>
+      <w:rPr>
+        <w:rFonts w:ascii="Symbol" w:hAnsi="Symbol" w:hint="default"/>
+      </w:rPr>
+    </w:lvl>
+    <w:lvl w:ilvl="1" w:tplc="04150003" w:tentative="1">
+      <w:start w:val="1"/>
+      <w:numFmt w:val="bullet"/>
+      <w:lvlText w:val="o"/>
+      <w:lvlJc w:val="left"/>
+      <w:pPr>
+        <w:ind w:left="1440" w:hanging="360"/>
+      </w:pPr>
+      <w:rPr>
+        <w:rFonts w:ascii="Courier New" w:hAnsi="Courier New" w:cs="Courier New" w:hint="default"/>
+      </w:rPr>
+    </w:lvl>
+    <w:lvl w:ilvl="2" w:tplc="04150005" w:tentative="1">
+      <w:start w:val="1"/>
+      <w:numFmt w:val="bullet"/>
+      <w:lvlText w:val=""/>
+      <w:lvlJc w:val="left"/>
+      <w:pPr>
+        <w:ind w:left="2160" w:hanging="360"/>
+      </w:pPr>
+      <w:rPr>
+        <w:rFonts w:ascii="Wingdings" w:hAnsi="Wingdings" w:hint="default"/>
+      </w:rPr>
+    </w:lvl>
+    <w:lvl w:ilvl="3" w:tplc="04150001" w:tentative="1">
+      <w:start w:val="1"/>
+      <w:numFmt w:val="bullet"/>
+      <w:lvlText w:val=""/>
+      <w:lvlJc w:val="left"/>
+      <w:pPr>
+        <w:ind w:left="2880" w:hanging="360"/>
+      </w:pPr>
+      <w:rPr>
+        <w:rFonts w:ascii="Symbol" w:hAnsi="Symbol" w:hint="default"/>
+      </w:rPr>
+    </w:lvl>
+    <w:lvl w:ilvl="4" w:tplc="04150003" w:tentative="1">
+      <w:start w:val="1"/>
+      <w:numFmt w:val="bullet"/>
+      <w:lvlText w:val="o"/>
+      <w:lvlJc w:val="left"/>
+      <w:pPr>
+        <w:ind w:left="3600" w:hanging="360"/>
+      </w:pPr>
+      <w:rPr>
+        <w:rFonts w:ascii="Courier New" w:hAnsi="Courier New" w:cs="Courier New" w:hint="default"/>
+      </w:rPr>
+    </w:lvl>
+    <w:lvl w:ilvl="5" w:tplc="04150005" w:tentative="1">
+      <w:start w:val="1"/>
+      <w:numFmt w:val="bullet"/>
+      <w:lvlText w:val=""/>
+      <w:lvlJc w:val="left"/>
+      <w:pPr>
+        <w:ind w:left="4320" w:hanging="360"/>
+      </w:pPr>
+      <w:rPr>
+        <w:rFonts w:ascii="Wingdings" w:hAnsi="Wingdings" w:hint="default"/>
+      </w:rPr>
+    </w:lvl>
+    <w:lvl w:ilvl="6" w:tplc="04150001" w:tentative="1">
+      <w:start w:val="1"/>
+      <w:numFmt w:val="bullet"/>
+      <w:lvlText w:val=""/>
+      <w:lvlJc w:val="left"/>
+      <w:pPr>
+        <w:ind w:left="5040" w:hanging="360"/>
+      </w:pPr>
+      <w:rPr>
+        <w:rFonts w:ascii="Symbol" w:hAnsi="Symbol" w:hint="default"/>
+      </w:rPr>
+    </w:lvl>
+    <w:lvl w:ilvl="7" w:tplc="04150003" w:tentative="1">
+      <w:start w:val="1"/>
+      <w:numFmt w:val="bullet"/>
+      <w:lvlText w:val="o"/>
+      <w:lvlJc w:val="left"/>
+      <w:pPr>
+        <w:ind w:left="5760" w:hanging="360"/>
+      </w:pPr>
+      <w:rPr>
+        <w:rFonts w:ascii="Courier New" w:hAnsi="Courier New" w:cs="Courier New" w:hint="default"/>
+      </w:rPr>
+    </w:lvl>
+    <w:lvl w:ilvl="8" w:tplc="04150005" w:tentative="1">
+      <w:start w:val="1"/>
+      <w:numFmt w:val="bullet"/>
+      <w:lvlText w:val=""/>
+      <w:lvlJc w:val="left"/>
+      <w:pPr>
+        <w:ind w:left="6480" w:hanging="360"/>
+      </w:pPr>
+      <w:rPr>
+        <w:rFonts w:ascii="Wingdings" w:hAnsi="Wingdings" w:hint="default"/>
+      </w:rPr>
+    </w:lvl>
+  </w:abstractNum>
+  <w:num w:numId="1" w16cid:durableId="2010909283">
+    <w:abstractNumId w:val="0"/>
+  </w:num>
+  <w:num w:numId="5" w16cid:durableId="75368636">
+    <w:abstractNumId w:val="1"/>
+  </w:num>
+</w:numbering>
 </file>
 
 <file path=word/styles.xml><?xml version="1.0" encoding="utf-8"?>
@@ -1040,6 +2999,84 @@
       <w:spacing w:val="5"/>
     </w:rPr>
   </w:style>
+  <w:style w:type="paragraph" w:styleId="HTML-wstpniesformatowany">
+    <w:name w:val="HTML Preformatted"/>
+    <w:basedOn w:val="Normalny"/>
+    <w:link w:val="HTML-wstpniesformatowanyZnak"/>
+    <w:uiPriority w:val="99"/>
+    <w:semiHidden/>
+    <w:unhideWhenUsed/>
+    <w:rsid w:val="001A497F"/>
+    <w:pPr>
+      <w:spacing w:after="0" w:line="240" w:lineRule="auto"/>
+    </w:pPr>
+    <w:rPr>
+      <w:rFonts w:ascii="Consolas" w:hAnsi="Consolas"/>
+      <w:sz w:val="20"/>
+      <w:szCs w:val="20"/>
+    </w:rPr>
+  </w:style>
+  <w:style w:type="character" w:customStyle="1" w:styleId="HTML-wstpniesformatowanyZnak">
+    <w:name w:val="HTML - wstępnie sformatowany Znak"/>
+    <w:basedOn w:val="Domylnaczcionkaakapitu"/>
+    <w:link w:val="HTML-wstpniesformatowany"/>
+    <w:uiPriority w:val="99"/>
+    <w:semiHidden/>
+    <w:rsid w:val="001A497F"/>
+    <w:rPr>
+      <w:rFonts w:ascii="Consolas" w:hAnsi="Consolas"/>
+      <w:sz w:val="20"/>
+      <w:szCs w:val="20"/>
+    </w:rPr>
+  </w:style>
+  <w:style w:type="paragraph" w:styleId="Tekstprzypisukocowego">
+    <w:name w:val="endnote text"/>
+    <w:basedOn w:val="Normalny"/>
+    <w:link w:val="TekstprzypisukocowegoZnak"/>
+    <w:uiPriority w:val="99"/>
+    <w:semiHidden/>
+    <w:unhideWhenUsed/>
+    <w:rsid w:val="003E623A"/>
+    <w:pPr>
+      <w:spacing w:after="0" w:line="240" w:lineRule="auto"/>
+    </w:pPr>
+    <w:rPr>
+      <w:sz w:val="20"/>
+      <w:szCs w:val="20"/>
+    </w:rPr>
+  </w:style>
+  <w:style w:type="character" w:customStyle="1" w:styleId="TekstprzypisukocowegoZnak">
+    <w:name w:val="Tekst przypisu końcowego Znak"/>
+    <w:basedOn w:val="Domylnaczcionkaakapitu"/>
+    <w:link w:val="Tekstprzypisukocowego"/>
+    <w:uiPriority w:val="99"/>
+    <w:semiHidden/>
+    <w:rsid w:val="003E623A"/>
+    <w:rPr>
+      <w:sz w:val="20"/>
+      <w:szCs w:val="20"/>
+    </w:rPr>
+  </w:style>
+  <w:style w:type="character" w:styleId="Odwoanieprzypisukocowego">
+    <w:name w:val="endnote reference"/>
+    <w:basedOn w:val="Domylnaczcionkaakapitu"/>
+    <w:uiPriority w:val="99"/>
+    <w:semiHidden/>
+    <w:unhideWhenUsed/>
+    <w:rsid w:val="003E623A"/>
+    <w:rPr>
+      <w:vertAlign w:val="superscript"/>
+    </w:rPr>
+  </w:style>
+  <w:style w:type="paragraph" w:styleId="Bezodstpw">
+    <w:name w:val="No Spacing"/>
+    <w:uiPriority w:val="1"/>
+    <w:qFormat/>
+    <w:rsid w:val="003E623A"/>
+    <w:pPr>
+      <w:spacing w:after="0" w:line="240" w:lineRule="auto"/>
+    </w:pPr>
+  </w:style>
 </w:styles>
 </file>
 

</xml_diff>